<commit_message>
Update Database Operation and @hasSection
</commit_message>
<xml_diff>
--- a/laravel-framework/Layout Templating.docx
+++ b/laravel-framework/Layout Templating.docx
@@ -168,14 +168,30 @@
           <w:b/>
           <w:bCs/>
         </w:rPr>
-        <w:t>@extends</w:t>
-      </w:r>
+        <w:t>@</w:t>
+      </w:r>
+      <w:proofErr w:type="gramStart"/>
       <w:r>
         <w:rPr>
           <w:b/>
           <w:bCs/>
         </w:rPr>
-        <w:t>()</w:t>
+        <w:t>extends</w:t>
+      </w:r>
+      <w:r>
+        <w:rPr>
+          <w:b/>
+          <w:bCs/>
+        </w:rPr>
+        <w:t>(</w:t>
+      </w:r>
+      <w:proofErr w:type="gramEnd"/>
+      <w:r>
+        <w:rPr>
+          <w:b/>
+          <w:bCs/>
+        </w:rPr>
+        <w:t>)</w:t>
       </w:r>
     </w:p>
     <w:p>
@@ -195,7 +211,23 @@
           <w:b/>
           <w:bCs/>
         </w:rPr>
-        <w:t>@include()</w:t>
+        <w:t>@</w:t>
+      </w:r>
+      <w:proofErr w:type="gramStart"/>
+      <w:r>
+        <w:rPr>
+          <w:b/>
+          <w:bCs/>
+        </w:rPr>
+        <w:t>include(</w:t>
+      </w:r>
+      <w:proofErr w:type="gramEnd"/>
+      <w:r>
+        <w:rPr>
+          <w:b/>
+          <w:bCs/>
+        </w:rPr>
+        <w:t>)</w:t>
       </w:r>
     </w:p>
     <w:p>
@@ -215,7 +247,23 @@
           <w:b/>
           <w:bCs/>
         </w:rPr>
-        <w:t>@yield()</w:t>
+        <w:t>@</w:t>
+      </w:r>
+      <w:proofErr w:type="gramStart"/>
+      <w:r>
+        <w:rPr>
+          <w:b/>
+          <w:bCs/>
+        </w:rPr>
+        <w:t>yield(</w:t>
+      </w:r>
+      <w:proofErr w:type="gramEnd"/>
+      <w:r>
+        <w:rPr>
+          <w:b/>
+          <w:bCs/>
+        </w:rPr>
+        <w:t>)</w:t>
       </w:r>
     </w:p>
     <w:p>
@@ -235,7 +283,43 @@
           <w:b/>
           <w:bCs/>
         </w:rPr>
-        <w:t>@section() @endsection</w:t>
+        <w:t>@</w:t>
+      </w:r>
+      <w:proofErr w:type="gramStart"/>
+      <w:r>
+        <w:rPr>
+          <w:b/>
+          <w:bCs/>
+        </w:rPr>
+        <w:t>section(</w:t>
+      </w:r>
+      <w:proofErr w:type="gramEnd"/>
+      <w:r>
+        <w:rPr>
+          <w:b/>
+          <w:bCs/>
+        </w:rPr>
+        <w:t>) @endsection</w:t>
+      </w:r>
+    </w:p>
+    <w:p>
+      <w:pPr>
+        <w:pStyle w:val="ListParagraph"/>
+        <w:numPr>
+          <w:ilvl w:val="0"/>
+          <w:numId w:val="6"/>
+        </w:numPr>
+        <w:rPr>
+          <w:b/>
+          <w:bCs/>
+        </w:rPr>
+      </w:pPr>
+      <w:r>
+        <w:rPr>
+          <w:b/>
+          <w:bCs/>
+        </w:rPr>
+        <w:t>@hasSection</w:t>
       </w:r>
     </w:p>
     <w:p>
@@ -253,7 +337,25 @@
           <w:sz w:val="28"/>
           <w:szCs w:val="28"/>
         </w:rPr>
-        <w:t>@extends()</w:t>
+        <w:t>@</w:t>
+      </w:r>
+      <w:proofErr w:type="gramStart"/>
+      <w:r>
+        <w:rPr>
+          <w:color w:val="4472C4" w:themeColor="accent1"/>
+          <w:sz w:val="28"/>
+          <w:szCs w:val="28"/>
+        </w:rPr>
+        <w:t>extends(</w:t>
+      </w:r>
+      <w:proofErr w:type="gramEnd"/>
+      <w:r>
+        <w:rPr>
+          <w:color w:val="4472C4" w:themeColor="accent1"/>
+          <w:sz w:val="28"/>
+          <w:szCs w:val="28"/>
+        </w:rPr>
+        <w:t>)</w:t>
       </w:r>
     </w:p>
     <w:p>
@@ -261,7 +363,15 @@
         <w:tab/>
       </w:r>
       <w:r>
-        <w:t>It extends the layout file where the @yields() is placed. In My case I created a folder layout and create file “</w:t>
+        <w:t>It extends the layout file where the @</w:t>
+      </w:r>
+      <w:proofErr w:type="gramStart"/>
+      <w:r>
+        <w:t>yields(</w:t>
+      </w:r>
+      <w:proofErr w:type="gramEnd"/>
+      <w:r>
+        <w:t>) is placed. In My case I created a folder layout and create file “</w:t>
       </w:r>
       <w:proofErr w:type="spellStart"/>
       <w:r>
@@ -353,6 +463,7 @@
         </w:rPr>
         <w:t>@</w:t>
       </w:r>
+      <w:proofErr w:type="gramStart"/>
       <w:r>
         <w:rPr>
           <w:color w:val="4472C4" w:themeColor="accent1"/>
@@ -367,7 +478,16 @@
           <w:sz w:val="28"/>
           <w:szCs w:val="28"/>
         </w:rPr>
-        <w:t>()</w:t>
+        <w:t>(</w:t>
+      </w:r>
+      <w:proofErr w:type="gramEnd"/>
+      <w:r>
+        <w:rPr>
+          <w:color w:val="4472C4" w:themeColor="accent1"/>
+          <w:sz w:val="28"/>
+          <w:szCs w:val="28"/>
+        </w:rPr>
+        <w:t>)</w:t>
       </w:r>
       <w:r>
         <w:tab/>
@@ -378,20 +498,35 @@
         <w:ind w:firstLine="720"/>
       </w:pPr>
       <w:r>
+        <w:lastRenderedPageBreak/>
         <w:t xml:space="preserve">It the same in </w:t>
       </w:r>
       <w:proofErr w:type="spellStart"/>
+      <w:proofErr w:type="gramStart"/>
       <w:r>
         <w:t>inlucde</w:t>
       </w:r>
       <w:proofErr w:type="spellEnd"/>
       <w:r>
-        <w:t>() php. It include php file</w:t>
+        <w:t>(</w:t>
+      </w:r>
+      <w:proofErr w:type="gramEnd"/>
+      <w:r>
+        <w:t xml:space="preserve">) php. It </w:t>
+      </w:r>
+      <w:proofErr w:type="gramStart"/>
+      <w:r>
+        <w:t>include</w:t>
+      </w:r>
+      <w:proofErr w:type="gramEnd"/>
+      <w:r>
+        <w:t xml:space="preserve"> php file</w:t>
       </w:r>
       <w:r>
         <w:t xml:space="preserve"> like in my header. I created </w:t>
       </w:r>
       <w:proofErr w:type="spellStart"/>
+      <w:proofErr w:type="gramStart"/>
       <w:r>
         <w:rPr>
           <w:b/>
@@ -408,7 +543,11 @@
         <w:t xml:space="preserve"> </w:t>
       </w:r>
       <w:r>
-        <w:t xml:space="preserve"> and include it to my layout</w:t>
+        <w:t xml:space="preserve"> and</w:t>
+      </w:r>
+      <w:proofErr w:type="gramEnd"/>
+      <w:r>
+        <w:t xml:space="preserve"> include it to my layout</w:t>
       </w:r>
       <w:r>
         <w:t>. See belo</w:t>
@@ -427,7 +566,6 @@
         <w:rPr>
           <w:noProof/>
         </w:rPr>
-        <w:lastRenderedPageBreak/>
         <w:drawing>
           <wp:inline distT="0" distB="0" distL="0" distR="0" wp14:anchorId="1B2D63CF" wp14:editId="7D45FDCF">
             <wp:extent cx="5943600" cy="4030345"/>
@@ -526,7 +664,27 @@
           <w:sz w:val="21"/>
           <w:szCs w:val="21"/>
         </w:rPr>
-        <w:t xml:space="preserve">@include('includes.header') </w:t>
+        <w:t>@include('</w:t>
+      </w:r>
+      <w:proofErr w:type="gramStart"/>
+      <w:r>
+        <w:rPr>
+          <w:rFonts w:ascii="Consolas" w:eastAsia="Times New Roman" w:hAnsi="Consolas" w:cs="Times New Roman"/>
+          <w:color w:val="D4D4D4"/>
+          <w:sz w:val="21"/>
+          <w:szCs w:val="21"/>
+        </w:rPr>
+        <w:t>includes.header</w:t>
+      </w:r>
+      <w:proofErr w:type="gramEnd"/>
+      <w:r>
+        <w:rPr>
+          <w:rFonts w:ascii="Consolas" w:eastAsia="Times New Roman" w:hAnsi="Consolas" w:cs="Times New Roman"/>
+          <w:color w:val="D4D4D4"/>
+          <w:sz w:val="21"/>
+          <w:szCs w:val="21"/>
+        </w:rPr>
+        <w:t xml:space="preserve">') </w:t>
       </w:r>
       <w:r>
         <w:rPr>
@@ -593,6 +751,7 @@
         <w:rPr>
           <w:noProof/>
         </w:rPr>
+        <w:lastRenderedPageBreak/>
         <w:drawing>
           <wp:inline distT="0" distB="0" distL="0" distR="0" wp14:anchorId="3B40E393" wp14:editId="091D0CB0">
             <wp:extent cx="5943600" cy="2851150"/>
@@ -651,16 +810,25 @@
           <w:sz w:val="28"/>
           <w:szCs w:val="28"/>
         </w:rPr>
-        <w:lastRenderedPageBreak/>
         <w:t>@</w:t>
       </w:r>
+      <w:proofErr w:type="gramStart"/>
       <w:r>
         <w:rPr>
           <w:color w:val="4472C4" w:themeColor="accent1"/>
           <w:sz w:val="28"/>
           <w:szCs w:val="28"/>
         </w:rPr>
-        <w:t>yield()</w:t>
+        <w:t>yield(</w:t>
+      </w:r>
+      <w:proofErr w:type="gramEnd"/>
+      <w:r>
+        <w:rPr>
+          <w:color w:val="4472C4" w:themeColor="accent1"/>
+          <w:sz w:val="28"/>
+          <w:szCs w:val="28"/>
+        </w:rPr>
+        <w:t>)</w:t>
       </w:r>
       <w:r>
         <w:rPr>
@@ -716,6 +884,7 @@
         </w:rPr>
         <w:t xml:space="preserve">@yield('content') </w:t>
       </w:r>
+      <w:proofErr w:type="gramStart"/>
       <w:r>
         <w:rPr>
           <w:rFonts w:ascii="Consolas" w:eastAsia="Times New Roman" w:hAnsi="Consolas" w:cs="Times New Roman"/>
@@ -723,7 +892,17 @@
           <w:sz w:val="21"/>
           <w:szCs w:val="21"/>
         </w:rPr>
-        <w:t>&lt;!-- gives a space to @section(content) to echo here --&gt;</w:t>
+        <w:t>&lt;!--</w:t>
+      </w:r>
+      <w:proofErr w:type="gramEnd"/>
+      <w:r>
+        <w:rPr>
+          <w:rFonts w:ascii="Consolas" w:eastAsia="Times New Roman" w:hAnsi="Consolas" w:cs="Times New Roman"/>
+          <w:color w:val="6A9955"/>
+          <w:sz w:val="21"/>
+          <w:szCs w:val="21"/>
+        </w:rPr>
+        <w:t xml:space="preserve"> gives a space to @section(content) to echo here --&gt;</w:t>
       </w:r>
     </w:p>
     <w:p>
@@ -749,6 +928,7 @@
         <w:rPr>
           <w:noProof/>
         </w:rPr>
+        <w:lastRenderedPageBreak/>
         <w:drawing>
           <wp:inline distT="0" distB="0" distL="0" distR="0" wp14:anchorId="2334A99A" wp14:editId="41663763">
             <wp:extent cx="5943600" cy="3902710"/>
@@ -809,6 +989,7 @@
         </w:rPr>
         <w:t>@</w:t>
       </w:r>
+      <w:proofErr w:type="gramStart"/>
       <w:r>
         <w:rPr>
           <w:color w:val="4472C4" w:themeColor="accent1"/>
@@ -823,7 +1004,16 @@
           <w:sz w:val="28"/>
           <w:szCs w:val="28"/>
         </w:rPr>
-        <w:t xml:space="preserve">() </w:t>
+        <w:t>(</w:t>
+      </w:r>
+      <w:proofErr w:type="gramEnd"/>
+      <w:r>
+        <w:rPr>
+          <w:color w:val="4472C4" w:themeColor="accent1"/>
+          <w:sz w:val="28"/>
+          <w:szCs w:val="28"/>
+        </w:rPr>
+        <w:t xml:space="preserve">) </w:t>
       </w:r>
     </w:p>
     <w:p>
@@ -882,7 +1072,27 @@
           <w:sz w:val="21"/>
           <w:szCs w:val="21"/>
         </w:rPr>
-        <w:t>@section(content)</w:t>
+        <w:t>@</w:t>
+      </w:r>
+      <w:proofErr w:type="gramStart"/>
+      <w:r>
+        <w:rPr>
+          <w:rFonts w:ascii="Consolas" w:eastAsia="Times New Roman" w:hAnsi="Consolas" w:cs="Times New Roman"/>
+          <w:color w:val="D4D4D4"/>
+          <w:sz w:val="21"/>
+          <w:szCs w:val="21"/>
+        </w:rPr>
+        <w:t>section</w:t>
+      </w:r>
+      <w:proofErr w:type="gramEnd"/>
+      <w:r>
+        <w:rPr>
+          <w:rFonts w:ascii="Consolas" w:eastAsia="Times New Roman" w:hAnsi="Consolas" w:cs="Times New Roman"/>
+          <w:color w:val="D4D4D4"/>
+          <w:sz w:val="21"/>
+          <w:szCs w:val="21"/>
+        </w:rPr>
+        <w:t>(content)</w:t>
       </w:r>
     </w:p>
     <w:p>
@@ -905,6 +1115,7 @@
         </w:rPr>
         <w:t xml:space="preserve">    </w:t>
       </w:r>
+      <w:proofErr w:type="gramStart"/>
       <w:r>
         <w:rPr>
           <w:rFonts w:ascii="Consolas" w:eastAsia="Times New Roman" w:hAnsi="Consolas" w:cs="Times New Roman"/>
@@ -912,7 +1123,17 @@
           <w:sz w:val="21"/>
           <w:szCs w:val="21"/>
         </w:rPr>
-        <w:t>&lt;!-- Code here --&gt;</w:t>
+        <w:t>&lt;!--</w:t>
+      </w:r>
+      <w:proofErr w:type="gramEnd"/>
+      <w:r>
+        <w:rPr>
+          <w:rFonts w:ascii="Consolas" w:eastAsia="Times New Roman" w:hAnsi="Consolas" w:cs="Times New Roman"/>
+          <w:color w:val="6A9955"/>
+          <w:sz w:val="21"/>
+          <w:szCs w:val="21"/>
+        </w:rPr>
+        <w:t xml:space="preserve"> Code here --&gt;</w:t>
       </w:r>
     </w:p>
     <w:p>
@@ -933,8 +1154,19 @@
           <w:sz w:val="21"/>
           <w:szCs w:val="21"/>
         </w:rPr>
-        <w:t>@endsection</w:t>
-      </w:r>
+        <w:t>@</w:t>
+      </w:r>
+      <w:proofErr w:type="gramStart"/>
+      <w:r>
+        <w:rPr>
+          <w:rFonts w:ascii="Consolas" w:eastAsia="Times New Roman" w:hAnsi="Consolas" w:cs="Times New Roman"/>
+          <w:color w:val="D4D4D4"/>
+          <w:sz w:val="21"/>
+          <w:szCs w:val="21"/>
+        </w:rPr>
+        <w:t>endsection</w:t>
+      </w:r>
+      <w:proofErr w:type="gramEnd"/>
     </w:p>
     <w:p>
       <w:pPr>
@@ -984,7 +1216,366 @@
           <w:sz w:val="21"/>
           <w:szCs w:val="21"/>
         </w:rPr>
-        <w:t>@extends('layouts.app')</w:t>
+        <w:t>@</w:t>
+      </w:r>
+      <w:proofErr w:type="gramStart"/>
+      <w:r>
+        <w:rPr>
+          <w:rFonts w:ascii="Consolas" w:eastAsia="Times New Roman" w:hAnsi="Consolas" w:cs="Times New Roman"/>
+          <w:color w:val="D4D4D4"/>
+          <w:sz w:val="21"/>
+          <w:szCs w:val="21"/>
+        </w:rPr>
+        <w:t>extends</w:t>
+      </w:r>
+      <w:proofErr w:type="gramEnd"/>
+      <w:r>
+        <w:rPr>
+          <w:rFonts w:ascii="Consolas" w:eastAsia="Times New Roman" w:hAnsi="Consolas" w:cs="Times New Roman"/>
+          <w:color w:val="D4D4D4"/>
+          <w:sz w:val="21"/>
+          <w:szCs w:val="21"/>
+        </w:rPr>
+        <w:t>('layouts.app')</w:t>
+      </w:r>
+    </w:p>
+    <w:p>
+      <w:pPr>
+        <w:shd w:val="clear" w:color="auto" w:fill="1E1E1E"/>
+        <w:spacing w:after="0" w:line="285" w:lineRule="atLeast"/>
+        <w:rPr>
+          <w:rFonts w:ascii="Consolas" w:eastAsia="Times New Roman" w:hAnsi="Consolas" w:cs="Times New Roman"/>
+          <w:color w:val="D4D4D4"/>
+          <w:sz w:val="21"/>
+          <w:szCs w:val="21"/>
+        </w:rPr>
+      </w:pPr>
+    </w:p>
+    <w:p/>
+    <w:p>
+      <w:pPr>
+        <w:pStyle w:val="Heading3"/>
+        <w:rPr>
+          <w:color w:val="4472C4" w:themeColor="accent1"/>
+          <w:sz w:val="28"/>
+          <w:szCs w:val="28"/>
+        </w:rPr>
+      </w:pPr>
+      <w:r>
+        <w:rPr>
+          <w:color w:val="4472C4" w:themeColor="accent1"/>
+          <w:sz w:val="28"/>
+          <w:szCs w:val="28"/>
+        </w:rPr>
+        <w:t>@</w:t>
+      </w:r>
+      <w:proofErr w:type="gramStart"/>
+      <w:r>
+        <w:rPr>
+          <w:color w:val="4472C4" w:themeColor="accent1"/>
+          <w:sz w:val="28"/>
+          <w:szCs w:val="28"/>
+        </w:rPr>
+        <w:t>hasSection</w:t>
+      </w:r>
+      <w:r>
+        <w:rPr>
+          <w:color w:val="4472C4" w:themeColor="accent1"/>
+          <w:sz w:val="28"/>
+          <w:szCs w:val="28"/>
+        </w:rPr>
+        <w:t>(</w:t>
+      </w:r>
+      <w:proofErr w:type="gramEnd"/>
+      <w:r>
+        <w:rPr>
+          <w:color w:val="4472C4" w:themeColor="accent1"/>
+          <w:sz w:val="28"/>
+          <w:szCs w:val="28"/>
+        </w:rPr>
+        <w:t xml:space="preserve">) </w:t>
+      </w:r>
+    </w:p>
+    <w:p>
+      <w:r>
+        <w:tab/>
+        <w:t>This template string checks if the section of current view exists or not. Check the below conditions.</w:t>
+      </w:r>
+    </w:p>
+    <w:p/>
+    <w:p>
+      <w:pPr>
+        <w:shd w:val="clear" w:color="auto" w:fill="1E1E1E"/>
+        <w:spacing w:after="0" w:line="285" w:lineRule="atLeast"/>
+        <w:rPr>
+          <w:rFonts w:ascii="Consolas" w:eastAsia="Times New Roman" w:hAnsi="Consolas" w:cs="Times New Roman"/>
+          <w:color w:val="808080"/>
+          <w:sz w:val="21"/>
+          <w:szCs w:val="21"/>
+        </w:rPr>
+      </w:pPr>
+      <w:r>
+        <w:rPr>
+          <w:rFonts w:ascii="Consolas" w:eastAsia="Times New Roman" w:hAnsi="Consolas" w:cs="Times New Roman"/>
+          <w:color w:val="808080"/>
+          <w:sz w:val="21"/>
+          <w:szCs w:val="21"/>
+        </w:rPr>
+        <w:t>&lt;</w:t>
+      </w:r>
+    </w:p>
+    <w:p>
+      <w:pPr>
+        <w:shd w:val="clear" w:color="auto" w:fill="1E1E1E"/>
+        <w:spacing w:after="0" w:line="285" w:lineRule="atLeast"/>
+        <w:rPr>
+          <w:rFonts w:ascii="Consolas" w:eastAsia="Times New Roman" w:hAnsi="Consolas" w:cs="Times New Roman"/>
+          <w:color w:val="D4D4D4"/>
+          <w:sz w:val="21"/>
+          <w:szCs w:val="21"/>
+        </w:rPr>
+      </w:pPr>
+      <w:r>
+        <w:rPr>
+          <w:rFonts w:ascii="Consolas" w:eastAsia="Times New Roman" w:hAnsi="Consolas" w:cs="Times New Roman"/>
+          <w:color w:val="569CD6"/>
+          <w:sz w:val="21"/>
+          <w:szCs w:val="21"/>
+        </w:rPr>
+        <w:t>title</w:t>
+      </w:r>
+      <w:r>
+        <w:rPr>
+          <w:rFonts w:ascii="Consolas" w:eastAsia="Times New Roman" w:hAnsi="Consolas" w:cs="Times New Roman"/>
+          <w:color w:val="808080"/>
+          <w:sz w:val="21"/>
+          <w:szCs w:val="21"/>
+        </w:rPr>
+        <w:t>&gt;</w:t>
+      </w:r>
+    </w:p>
+    <w:p>
+      <w:pPr>
+        <w:shd w:val="clear" w:color="auto" w:fill="1E1E1E"/>
+        <w:spacing w:after="0" w:line="285" w:lineRule="atLeast"/>
+        <w:rPr>
+          <w:rFonts w:ascii="Consolas" w:eastAsia="Times New Roman" w:hAnsi="Consolas" w:cs="Times New Roman"/>
+          <w:color w:val="D4D4D4"/>
+          <w:sz w:val="21"/>
+          <w:szCs w:val="21"/>
+        </w:rPr>
+      </w:pPr>
+      <w:r>
+        <w:rPr>
+          <w:rFonts w:ascii="Consolas" w:eastAsia="Times New Roman" w:hAnsi="Consolas" w:cs="Times New Roman"/>
+          <w:color w:val="D4D4D4"/>
+          <w:sz w:val="21"/>
+          <w:szCs w:val="21"/>
+        </w:rPr>
+        <w:t>        @hasSection('page-title')</w:t>
+      </w:r>
+    </w:p>
+    <w:p>
+      <w:pPr>
+        <w:shd w:val="clear" w:color="auto" w:fill="1E1E1E"/>
+        <w:spacing w:after="0" w:line="285" w:lineRule="atLeast"/>
+        <w:rPr>
+          <w:rFonts w:ascii="Consolas" w:eastAsia="Times New Roman" w:hAnsi="Consolas" w:cs="Times New Roman"/>
+          <w:color w:val="D4D4D4"/>
+          <w:sz w:val="21"/>
+          <w:szCs w:val="21"/>
+        </w:rPr>
+      </w:pPr>
+      <w:r>
+        <w:rPr>
+          <w:rFonts w:ascii="Consolas" w:eastAsia="Times New Roman" w:hAnsi="Consolas" w:cs="Times New Roman"/>
+          <w:color w:val="D4D4D4"/>
+          <w:sz w:val="21"/>
+          <w:szCs w:val="21"/>
+        </w:rPr>
+        <w:t xml:space="preserve">            @yield('page-title') </w:t>
+      </w:r>
+      <w:proofErr w:type="gramStart"/>
+      <w:r>
+        <w:rPr>
+          <w:rFonts w:ascii="Consolas" w:eastAsia="Times New Roman" w:hAnsi="Consolas" w:cs="Times New Roman"/>
+          <w:color w:val="6A9955"/>
+          <w:sz w:val="21"/>
+          <w:szCs w:val="21"/>
+        </w:rPr>
+        <w:t>&lt;!--</w:t>
+      </w:r>
+      <w:proofErr w:type="gramEnd"/>
+      <w:r>
+        <w:rPr>
+          <w:rFonts w:ascii="Consolas" w:eastAsia="Times New Roman" w:hAnsi="Consolas" w:cs="Times New Roman"/>
+          <w:color w:val="6A9955"/>
+          <w:sz w:val="21"/>
+          <w:szCs w:val="21"/>
+        </w:rPr>
+        <w:t xml:space="preserve"> Dynamic Value per View if exist --&gt;</w:t>
+      </w:r>
+    </w:p>
+    <w:p>
+      <w:pPr>
+        <w:shd w:val="clear" w:color="auto" w:fill="1E1E1E"/>
+        <w:spacing w:after="0" w:line="285" w:lineRule="atLeast"/>
+        <w:rPr>
+          <w:rFonts w:ascii="Consolas" w:eastAsia="Times New Roman" w:hAnsi="Consolas" w:cs="Times New Roman"/>
+          <w:color w:val="D4D4D4"/>
+          <w:sz w:val="21"/>
+          <w:szCs w:val="21"/>
+        </w:rPr>
+      </w:pPr>
+      <w:r>
+        <w:rPr>
+          <w:rFonts w:ascii="Consolas" w:eastAsia="Times New Roman" w:hAnsi="Consolas" w:cs="Times New Roman"/>
+          <w:color w:val="D4D4D4"/>
+          <w:sz w:val="21"/>
+          <w:szCs w:val="21"/>
+        </w:rPr>
+        <w:t>        @</w:t>
+      </w:r>
+      <w:proofErr w:type="gramStart"/>
+      <w:r>
+        <w:rPr>
+          <w:rFonts w:ascii="Consolas" w:eastAsia="Times New Roman" w:hAnsi="Consolas" w:cs="Times New Roman"/>
+          <w:color w:val="D4D4D4"/>
+          <w:sz w:val="21"/>
+          <w:szCs w:val="21"/>
+        </w:rPr>
+        <w:t>else</w:t>
+      </w:r>
+      <w:proofErr w:type="gramEnd"/>
+      <w:r>
+        <w:rPr>
+          <w:rFonts w:ascii="Consolas" w:eastAsia="Times New Roman" w:hAnsi="Consolas" w:cs="Times New Roman"/>
+          <w:color w:val="D4D4D4"/>
+          <w:sz w:val="21"/>
+          <w:szCs w:val="21"/>
+        </w:rPr>
+        <w:t xml:space="preserve"> </w:t>
+      </w:r>
+    </w:p>
+    <w:p>
+      <w:pPr>
+        <w:shd w:val="clear" w:color="auto" w:fill="1E1E1E"/>
+        <w:spacing w:after="0" w:line="285" w:lineRule="atLeast"/>
+        <w:rPr>
+          <w:rFonts w:ascii="Consolas" w:eastAsia="Times New Roman" w:hAnsi="Consolas" w:cs="Times New Roman"/>
+          <w:color w:val="D4D4D4"/>
+          <w:sz w:val="21"/>
+          <w:szCs w:val="21"/>
+        </w:rPr>
+      </w:pPr>
+      <w:r>
+        <w:rPr>
+          <w:rFonts w:ascii="Consolas" w:eastAsia="Times New Roman" w:hAnsi="Consolas" w:cs="Times New Roman"/>
+          <w:color w:val="D4D4D4"/>
+          <w:sz w:val="21"/>
+          <w:szCs w:val="21"/>
+        </w:rPr>
+        <w:t xml:space="preserve">            Todo App </w:t>
+      </w:r>
+      <w:proofErr w:type="gramStart"/>
+      <w:r>
+        <w:rPr>
+          <w:rFonts w:ascii="Consolas" w:eastAsia="Times New Roman" w:hAnsi="Consolas" w:cs="Times New Roman"/>
+          <w:color w:val="6A9955"/>
+          <w:sz w:val="21"/>
+          <w:szCs w:val="21"/>
+        </w:rPr>
+        <w:t>&lt;!--</w:t>
+      </w:r>
+      <w:proofErr w:type="gramEnd"/>
+      <w:r>
+        <w:rPr>
+          <w:rFonts w:ascii="Consolas" w:eastAsia="Times New Roman" w:hAnsi="Consolas" w:cs="Times New Roman"/>
+          <w:color w:val="6A9955"/>
+          <w:sz w:val="21"/>
+          <w:szCs w:val="21"/>
+        </w:rPr>
+        <w:t xml:space="preserve"> Default/Static Title value --&gt;</w:t>
+      </w:r>
+    </w:p>
+    <w:p>
+      <w:pPr>
+        <w:shd w:val="clear" w:color="auto" w:fill="1E1E1E"/>
+        <w:spacing w:after="0" w:line="285" w:lineRule="atLeast"/>
+        <w:rPr>
+          <w:rFonts w:ascii="Consolas" w:eastAsia="Times New Roman" w:hAnsi="Consolas" w:cs="Times New Roman"/>
+          <w:color w:val="D4D4D4"/>
+          <w:sz w:val="21"/>
+          <w:szCs w:val="21"/>
+        </w:rPr>
+      </w:pPr>
+      <w:r>
+        <w:rPr>
+          <w:rFonts w:ascii="Consolas" w:eastAsia="Times New Roman" w:hAnsi="Consolas" w:cs="Times New Roman"/>
+          <w:color w:val="D4D4D4"/>
+          <w:sz w:val="21"/>
+          <w:szCs w:val="21"/>
+        </w:rPr>
+        <w:t>        @</w:t>
+      </w:r>
+      <w:proofErr w:type="gramStart"/>
+      <w:r>
+        <w:rPr>
+          <w:rFonts w:ascii="Consolas" w:eastAsia="Times New Roman" w:hAnsi="Consolas" w:cs="Times New Roman"/>
+          <w:color w:val="D4D4D4"/>
+          <w:sz w:val="21"/>
+          <w:szCs w:val="21"/>
+        </w:rPr>
+        <w:t>endif</w:t>
+      </w:r>
+      <w:proofErr w:type="gramEnd"/>
+    </w:p>
+    <w:p>
+      <w:pPr>
+        <w:shd w:val="clear" w:color="auto" w:fill="1E1E1E"/>
+        <w:spacing w:after="0" w:line="285" w:lineRule="atLeast"/>
+        <w:rPr>
+          <w:rFonts w:ascii="Consolas" w:eastAsia="Times New Roman" w:hAnsi="Consolas" w:cs="Times New Roman"/>
+          <w:color w:val="808080"/>
+          <w:sz w:val="21"/>
+          <w:szCs w:val="21"/>
+        </w:rPr>
+      </w:pPr>
+      <w:r>
+        <w:rPr>
+          <w:rFonts w:ascii="Consolas" w:eastAsia="Times New Roman" w:hAnsi="Consolas" w:cs="Times New Roman"/>
+          <w:color w:val="D4D4D4"/>
+          <w:sz w:val="21"/>
+          <w:szCs w:val="21"/>
+        </w:rPr>
+        <w:t> </w:t>
+      </w:r>
+      <w:r>
+        <w:rPr>
+          <w:rFonts w:ascii="Consolas" w:eastAsia="Times New Roman" w:hAnsi="Consolas" w:cs="Times New Roman"/>
+          <w:color w:val="808080"/>
+          <w:sz w:val="21"/>
+          <w:szCs w:val="21"/>
+        </w:rPr>
+        <w:t>&lt;/</w:t>
+      </w:r>
+      <w:r>
+        <w:rPr>
+          <w:rFonts w:ascii="Consolas" w:eastAsia="Times New Roman" w:hAnsi="Consolas" w:cs="Times New Roman"/>
+          <w:color w:val="569CD6"/>
+          <w:sz w:val="21"/>
+          <w:szCs w:val="21"/>
+        </w:rPr>
+        <w:t>title</w:t>
+      </w:r>
+      <w:r>
+        <w:rPr>
+          <w:rFonts w:ascii="Consolas" w:eastAsia="Times New Roman" w:hAnsi="Consolas" w:cs="Times New Roman"/>
+          <w:color w:val="808080"/>
+          <w:sz w:val="21"/>
+          <w:szCs w:val="21"/>
+        </w:rPr>
+        <w:t>&gt;</w:t>
       </w:r>
     </w:p>
     <w:p>

</xml_diff>